<commit_message>
Describing diagrams in SDD
</commit_message>
<xml_diff>
--- a/CS 320 - Project SDD (MS2) v1.docx
+++ b/CS 320 - Project SDD (MS2) v1.docx
@@ -1655,6 +1655,80 @@
     </w:p>
     <w:p>
       <w:pPr>
+        <w:pStyle w:val="template"/>
+        <w:jc w:val="both"/>
+      </w:pPr>
+    </w:p>
+    <w:p>
+      <w:pPr>
+        <w:pStyle w:val="template"/>
+        <w:jc w:val="both"/>
+        <w:rPr>
+          <w:i w:val="0"/>
+          <w:iCs w:val="0"/>
+        </w:rPr>
+      </w:pPr>
+      <w:r>
+        <w:rPr>
+          <w:i w:val="0"/>
+          <w:iCs w:val="0"/>
+        </w:rPr>
+        <w:t xml:space="preserve">The software being developed is a journaling application. Users may compose journal entries (referred to throughout the document simply as entries), share them with other users, modify their contents, and delete them. </w:t>
+      </w:r>
+      <w:r>
+        <w:rPr>
+          <w:i w:val="0"/>
+          <w:iCs w:val="0"/>
+        </w:rPr>
+        <w:t xml:space="preserve">The software is event-driven; </w:t>
+      </w:r>
+      <w:r>
+        <w:rPr>
+          <w:i w:val="0"/>
+          <w:iCs w:val="0"/>
+        </w:rPr>
+        <w:t>procedures should only be run when something of interest happens (</w:t>
+      </w:r>
+      <w:proofErr w:type="gramStart"/>
+      <w:r>
+        <w:rPr>
+          <w:i w:val="0"/>
+          <w:iCs w:val="0"/>
+        </w:rPr>
+        <w:t>e.g.</w:t>
+      </w:r>
+      <w:proofErr w:type="gramEnd"/>
+      <w:r>
+        <w:rPr>
+          <w:i w:val="0"/>
+          <w:iCs w:val="0"/>
+        </w:rPr>
+        <w:t xml:space="preserve"> a user creates a new entry, or edits or deletes an existing entry).</w:t>
+      </w:r>
+    </w:p>
+    <w:p>
+      <w:pPr>
+        <w:pStyle w:val="template"/>
+        <w:jc w:val="both"/>
+        <w:rPr>
+          <w:b/>
+          <w:bCs/>
+          <w:i w:val="0"/>
+          <w:iCs w:val="0"/>
+        </w:rPr>
+      </w:pPr>
+      <w:r>
+        <w:rPr>
+          <w:b/>
+          <w:bCs/>
+          <w:i w:val="0"/>
+          <w:iCs w:val="0"/>
+        </w:rPr>
+        <w:t>WHAT TYPE OF BEHAVIORAL DIAGRAM TO USE?</w:t>
+      </w:r>
+    </w:p>
+    <w:p>
+      <w:pPr>
         <w:pStyle w:val="Heading2"/>
         <w:numPr>
           <w:ilvl w:val="1"/>
@@ -1715,6 +1789,325 @@
       </w:r>
       <w:r>
         <w:t>.&gt;</w:t>
+      </w:r>
+    </w:p>
+    <w:p>
+      <w:pPr>
+        <w:pStyle w:val="template"/>
+        <w:jc w:val="both"/>
+      </w:pPr>
+    </w:p>
+    <w:p>
+      <w:pPr>
+        <w:pStyle w:val="template"/>
+        <w:jc w:val="both"/>
+        <w:rPr>
+          <w:i w:val="0"/>
+          <w:iCs w:val="0"/>
+        </w:rPr>
+      </w:pPr>
+      <w:r>
+        <w:rPr>
+          <w:i w:val="0"/>
+          <w:iCs w:val="0"/>
+        </w:rPr>
+        <w:t>The following terms will be necessary for understanding the diagrams in this report:</w:t>
+      </w:r>
+    </w:p>
+    <w:p>
+      <w:pPr>
+        <w:pStyle w:val="template"/>
+        <w:numPr>
+          <w:ilvl w:val="0"/>
+          <w:numId w:val="3"/>
+        </w:numPr>
+        <w:jc w:val="both"/>
+        <w:rPr>
+          <w:b/>
+          <w:bCs/>
+          <w:i w:val="0"/>
+          <w:iCs w:val="0"/>
+        </w:rPr>
+      </w:pPr>
+      <w:r>
+        <w:rPr>
+          <w:b/>
+          <w:bCs/>
+          <w:i w:val="0"/>
+          <w:iCs w:val="0"/>
+        </w:rPr>
+        <w:t>Client</w:t>
+      </w:r>
+      <w:r>
+        <w:rPr>
+          <w:i w:val="0"/>
+          <w:iCs w:val="0"/>
+        </w:rPr>
+        <w:t xml:space="preserve"> – The interface and underlying code that the user interacts with. For security purposes, the client must not have unlimited access to the server and </w:t>
+      </w:r>
+      <w:proofErr w:type="gramStart"/>
+      <w:r>
+        <w:rPr>
+          <w:i w:val="0"/>
+          <w:iCs w:val="0"/>
+        </w:rPr>
+        <w:t>database, and</w:t>
+      </w:r>
+      <w:proofErr w:type="gramEnd"/>
+      <w:r>
+        <w:rPr>
+          <w:i w:val="0"/>
+          <w:iCs w:val="0"/>
+        </w:rPr>
+        <w:t xml:space="preserve"> may only make requests to the server/database that can then be approved or denied.</w:t>
+      </w:r>
+    </w:p>
+    <w:p>
+      <w:pPr>
+        <w:pStyle w:val="template"/>
+        <w:numPr>
+          <w:ilvl w:val="0"/>
+          <w:numId w:val="3"/>
+        </w:numPr>
+        <w:jc w:val="both"/>
+        <w:rPr>
+          <w:b/>
+          <w:bCs/>
+          <w:i w:val="0"/>
+          <w:iCs w:val="0"/>
+        </w:rPr>
+      </w:pPr>
+      <w:r>
+        <w:rPr>
+          <w:b/>
+          <w:bCs/>
+          <w:i w:val="0"/>
+          <w:iCs w:val="0"/>
+        </w:rPr>
+        <w:t>Database</w:t>
+      </w:r>
+      <w:r>
+        <w:rPr>
+          <w:i w:val="0"/>
+          <w:iCs w:val="0"/>
+        </w:rPr>
+        <w:t xml:space="preserve"> – The collection of information which the server keeps and distributes or modifies as necessary. Only the server has direct access to the information in the database. Information in the database may include user login information and entries.</w:t>
+      </w:r>
+    </w:p>
+    <w:p>
+      <w:pPr>
+        <w:pStyle w:val="template"/>
+        <w:numPr>
+          <w:ilvl w:val="0"/>
+          <w:numId w:val="3"/>
+        </w:numPr>
+        <w:jc w:val="both"/>
+        <w:rPr>
+          <w:b/>
+          <w:bCs/>
+          <w:i w:val="0"/>
+          <w:iCs w:val="0"/>
+        </w:rPr>
+      </w:pPr>
+      <w:r>
+        <w:rPr>
+          <w:b/>
+          <w:bCs/>
+          <w:i w:val="0"/>
+          <w:iCs w:val="0"/>
+        </w:rPr>
+        <w:t>Editor</w:t>
+      </w:r>
+      <w:r>
+        <w:rPr>
+          <w:i w:val="0"/>
+          <w:iCs w:val="0"/>
+        </w:rPr>
+        <w:t xml:space="preserve"> – An interface displayed to the client which allows the user to modify the contents of an entry. When the user is finished modifying an entry, they may submit the new contents of the editor to the server, to set that entry’s contents.</w:t>
+      </w:r>
+    </w:p>
+    <w:p>
+      <w:pPr>
+        <w:pStyle w:val="template"/>
+        <w:numPr>
+          <w:ilvl w:val="0"/>
+          <w:numId w:val="3"/>
+        </w:numPr>
+        <w:jc w:val="both"/>
+        <w:rPr>
+          <w:b/>
+          <w:bCs/>
+          <w:i w:val="0"/>
+          <w:iCs w:val="0"/>
+        </w:rPr>
+      </w:pPr>
+      <w:r>
+        <w:rPr>
+          <w:b/>
+          <w:bCs/>
+          <w:i w:val="0"/>
+          <w:iCs w:val="0"/>
+        </w:rPr>
+        <w:t>Entry</w:t>
+      </w:r>
+      <w:r>
+        <w:rPr>
+          <w:i w:val="0"/>
+          <w:iCs w:val="0"/>
+        </w:rPr>
+        <w:t xml:space="preserve"> </w:t>
+      </w:r>
+      <w:r>
+        <w:rPr>
+          <w:i w:val="0"/>
+          <w:iCs w:val="0"/>
+        </w:rPr>
+        <w:t>–</w:t>
+      </w:r>
+      <w:r>
+        <w:rPr>
+          <w:i w:val="0"/>
+          <w:iCs w:val="0"/>
+        </w:rPr>
+        <w:t xml:space="preserve"> </w:t>
+      </w:r>
+      <w:r>
+        <w:rPr>
+          <w:i w:val="0"/>
+          <w:iCs w:val="0"/>
+        </w:rPr>
+        <w:t>Text written by a user or users, with an associated date of creation.</w:t>
+      </w:r>
+    </w:p>
+    <w:p>
+      <w:pPr>
+        <w:pStyle w:val="template"/>
+        <w:numPr>
+          <w:ilvl w:val="0"/>
+          <w:numId w:val="3"/>
+        </w:numPr>
+        <w:jc w:val="both"/>
+        <w:rPr>
+          <w:b/>
+          <w:bCs/>
+          <w:i w:val="0"/>
+          <w:iCs w:val="0"/>
+        </w:rPr>
+      </w:pPr>
+      <w:r>
+        <w:rPr>
+          <w:b/>
+          <w:bCs/>
+          <w:i w:val="0"/>
+          <w:iCs w:val="0"/>
+        </w:rPr>
+        <w:t>ID</w:t>
+      </w:r>
+      <w:r>
+        <w:rPr>
+          <w:i w:val="0"/>
+          <w:iCs w:val="0"/>
+        </w:rPr>
+        <w:t xml:space="preserve"> – An identification number of </w:t>
+      </w:r>
+      <w:proofErr w:type="gramStart"/>
+      <w:r>
+        <w:rPr>
+          <w:i w:val="0"/>
+          <w:iCs w:val="0"/>
+        </w:rPr>
+        <w:t>string</w:t>
+      </w:r>
+      <w:proofErr w:type="gramEnd"/>
+      <w:r>
+        <w:rPr>
+          <w:i w:val="0"/>
+          <w:iCs w:val="0"/>
+        </w:rPr>
+        <w:t xml:space="preserve"> which is unique to a single object (such as a user or entry). </w:t>
+      </w:r>
+      <w:r>
+        <w:rPr>
+          <w:i w:val="0"/>
+          <w:iCs w:val="0"/>
+        </w:rPr>
+        <w:t xml:space="preserve">Using IDs allows </w:t>
+      </w:r>
+      <w:r>
+        <w:rPr>
+          <w:i w:val="0"/>
+          <w:iCs w:val="0"/>
+        </w:rPr>
+        <w:t>the system to keep track of different objects and provide the correct ones to the client.</w:t>
+      </w:r>
+    </w:p>
+    <w:p>
+      <w:pPr>
+        <w:pStyle w:val="template"/>
+        <w:numPr>
+          <w:ilvl w:val="0"/>
+          <w:numId w:val="3"/>
+        </w:numPr>
+        <w:jc w:val="both"/>
+        <w:rPr>
+          <w:b/>
+          <w:bCs/>
+          <w:i w:val="0"/>
+          <w:iCs w:val="0"/>
+        </w:rPr>
+      </w:pPr>
+      <w:r>
+        <w:rPr>
+          <w:b/>
+          <w:bCs/>
+          <w:i w:val="0"/>
+          <w:iCs w:val="0"/>
+        </w:rPr>
+        <w:t>Server</w:t>
+      </w:r>
+      <w:r>
+        <w:rPr>
+          <w:i w:val="0"/>
+          <w:iCs w:val="0"/>
+        </w:rPr>
+        <w:t xml:space="preserve"> – </w:t>
+      </w:r>
+      <w:r>
+        <w:rPr>
+          <w:i w:val="0"/>
+          <w:iCs w:val="0"/>
+        </w:rPr>
+        <w:t>Code</w:t>
+      </w:r>
+      <w:r>
+        <w:rPr>
+          <w:i w:val="0"/>
+          <w:iCs w:val="0"/>
+        </w:rPr>
+        <w:t xml:space="preserve"> running in a secure location, separated from the client or user. </w:t>
+      </w:r>
+      <w:r>
+        <w:rPr>
+          <w:i w:val="0"/>
+          <w:iCs w:val="0"/>
+        </w:rPr>
+        <w:t xml:space="preserve">The server has unlimited access to information in the </w:t>
+      </w:r>
+      <w:proofErr w:type="gramStart"/>
+      <w:r>
+        <w:rPr>
+          <w:i w:val="0"/>
+          <w:iCs w:val="0"/>
+        </w:rPr>
+        <w:t>database, but</w:t>
+      </w:r>
+      <w:proofErr w:type="gramEnd"/>
+      <w:r>
+        <w:rPr>
+          <w:i w:val="0"/>
+          <w:iCs w:val="0"/>
+        </w:rPr>
+        <w:t xml:space="preserve"> acts on requests from the client to make modifications, ensuring that the user making the requests has the correct permissions first.</w:t>
       </w:r>
     </w:p>
     <w:p/>
@@ -2064,21 +2457,21 @@
       <w:pPr>
         <w:pStyle w:val="template"/>
         <w:jc w:val="both"/>
-      </w:pPr>
-      <w:r>
-        <w:t>&lt;</w:t>
-      </w:r>
-      <w:r>
-        <w:rPr>
-          <w:color w:val="0000FF"/>
-        </w:rPr>
-        <w:t xml:space="preserve"> Provide a title, the activity diagram, and a description of </w:t>
+        <w:rPr>
+          <w:color w:val="808080" w:themeColor="background1" w:themeShade="80"/>
+        </w:rPr>
+      </w:pPr>
+      <w:r>
+        <w:rPr>
+          <w:color w:val="808080" w:themeColor="background1" w:themeShade="80"/>
+        </w:rPr>
+        <w:t xml:space="preserve">&lt;Provide a title, the activity diagram, and a description of </w:t>
       </w:r>
       <w:proofErr w:type="spellStart"/>
       <w:proofErr w:type="gramStart"/>
       <w:r>
         <w:rPr>
-          <w:color w:val="0000FF"/>
+          <w:color w:val="808080" w:themeColor="background1" w:themeShade="80"/>
         </w:rPr>
         <w:t>it’s</w:t>
       </w:r>
@@ -2086,33 +2479,102 @@
       <w:proofErr w:type="gramEnd"/>
       <w:r>
         <w:rPr>
-          <w:color w:val="0000FF"/>
-        </w:rPr>
-        <w:t xml:space="preserve"> contents.</w:t>
-      </w:r>
-      <w:r>
-        <w:t xml:space="preserve"> </w:t>
-      </w:r>
-    </w:p>
-    <w:p>
-      <w:pPr>
-        <w:pStyle w:val="template"/>
-        <w:jc w:val="both"/>
-      </w:pPr>
-    </w:p>
-    <w:p>
-      <w:pPr>
-        <w:pStyle w:val="template"/>
-        <w:jc w:val="both"/>
-      </w:pPr>
-      <w:r>
+          <w:color w:val="808080" w:themeColor="background1" w:themeShade="80"/>
+        </w:rPr>
+        <w:t xml:space="preserve"> contents. </w:t>
+      </w:r>
+    </w:p>
+    <w:p>
+      <w:pPr>
+        <w:pStyle w:val="template"/>
+        <w:jc w:val="both"/>
+        <w:rPr>
+          <w:color w:val="808080" w:themeColor="background1" w:themeShade="80"/>
+        </w:rPr>
+      </w:pPr>
+    </w:p>
+    <w:p>
+      <w:pPr>
+        <w:pStyle w:val="template"/>
+        <w:jc w:val="both"/>
+        <w:rPr>
+          <w:color w:val="808080" w:themeColor="background1" w:themeShade="80"/>
+        </w:rPr>
+      </w:pPr>
+      <w:r>
+        <w:rPr>
+          <w:color w:val="808080" w:themeColor="background1" w:themeShade="80"/>
+        </w:rPr>
         <w:t xml:space="preserve">TO DO: Provide an activity diagram, including which use case it deals with, and give a short description of </w:t>
       </w:r>
       <w:r>
+        <w:rPr>
+          <w:color w:val="808080" w:themeColor="background1" w:themeShade="80"/>
+        </w:rPr>
         <w:t>its</w:t>
       </w:r>
       <w:r>
+        <w:rPr>
+          <w:color w:val="808080" w:themeColor="background1" w:themeShade="80"/>
+        </w:rPr>
         <w:t xml:space="preserve"> contents. What is happening, what the user is doing, what the start and end state/goals are. Give the diagram an appropriate title instead of “D-1”&gt;</w:t>
+      </w:r>
+    </w:p>
+    <w:p>
+      <w:pPr>
+        <w:pStyle w:val="template"/>
+        <w:jc w:val="both"/>
+      </w:pPr>
+    </w:p>
+    <w:p>
+      <w:pPr>
+        <w:pStyle w:val="template"/>
+        <w:jc w:val="both"/>
+        <w:rPr>
+          <w:i w:val="0"/>
+          <w:iCs w:val="0"/>
+        </w:rPr>
+      </w:pPr>
+      <w:r>
+        <w:rPr>
+          <w:i w:val="0"/>
+          <w:iCs w:val="0"/>
+        </w:rPr>
+        <w:t>The above diagram depicts the process for a user creating a new entry. Within a user’s permissions, there may be a field describing whether or not that user is allowed to create and own entries. Before creating a new entry for the user, the server must check whether or not that user has this permission enabled. If not, the server can respond to the client’s request with an error message, which the client will display; if the user does have the permission, the server can create the new entry, assign it to the user who requested its creation, and send information about it to the client so that the user can edit it.</w:t>
+      </w:r>
+    </w:p>
+    <w:p>
+      <w:pPr>
+        <w:pStyle w:val="template"/>
+        <w:jc w:val="both"/>
+        <w:rPr>
+          <w:i w:val="0"/>
+          <w:iCs w:val="0"/>
+        </w:rPr>
+      </w:pPr>
+    </w:p>
+    <w:p>
+      <w:pPr>
+        <w:pStyle w:val="template"/>
+        <w:jc w:val="both"/>
+        <w:rPr>
+          <w:i w:val="0"/>
+          <w:iCs w:val="0"/>
+        </w:rPr>
+      </w:pPr>
+      <w:r>
+        <w:rPr>
+          <w:i w:val="0"/>
+          <w:iCs w:val="0"/>
+        </w:rPr>
+        <w:t xml:space="preserve">Note that it is very important that the permission verification process take place on the server, not the client. </w:t>
+      </w:r>
+      <w:r>
+        <w:rPr>
+          <w:i w:val="0"/>
+          <w:iCs w:val="0"/>
+        </w:rPr>
+        <w:t>If the verification check took place on the client, the user could theoretically modify the code running on their client to bypass the check, allowing them to perform actions outside of what they have permissions for.</w:t>
       </w:r>
     </w:p>
     <w:p>
@@ -2310,156 +2772,179 @@
         <w:pStyle w:val="template"/>
         <w:jc w:val="both"/>
       </w:pPr>
-      <w:r>
-        <w:t>&lt;</w:t>
-      </w:r>
-      <w:r>
-        <w:rPr>
-          <w:color w:val="0000FF"/>
-        </w:rPr>
-        <w:t>Same as for D-1, repeat for as many diagrams as you have for this section. Remove if not needed.</w:t>
-      </w:r>
-    </w:p>
-    <w:p>
-      <w:pPr>
-        <w:pStyle w:val="template"/>
-        <w:jc w:val="both"/>
-        <w:rPr>
-          <w:color w:val="0000FF"/>
-        </w:rPr>
-      </w:pPr>
-    </w:p>
-    <w:p>
-      <w:pPr>
-        <w:pStyle w:val="template"/>
-        <w:jc w:val="both"/>
-      </w:pPr>
-    </w:p>
-    <w:p>
-      <w:pPr>
-        <w:pStyle w:val="template"/>
-        <w:jc w:val="both"/>
-      </w:pPr>
-    </w:p>
-    <w:p>
-      <w:pPr>
-        <w:pStyle w:val="template"/>
-        <w:jc w:val="both"/>
-      </w:pPr>
-    </w:p>
-    <w:p>
-      <w:pPr>
-        <w:pStyle w:val="template"/>
-        <w:jc w:val="both"/>
-      </w:pPr>
-    </w:p>
-    <w:p>
-      <w:pPr>
-        <w:pStyle w:val="template"/>
-        <w:jc w:val="both"/>
-      </w:pPr>
-    </w:p>
-    <w:p>
-      <w:pPr>
-        <w:pStyle w:val="template"/>
-        <w:jc w:val="both"/>
-      </w:pPr>
-    </w:p>
-    <w:p>
-      <w:pPr>
-        <w:pStyle w:val="template"/>
-        <w:jc w:val="both"/>
-      </w:pPr>
-    </w:p>
-    <w:p>
-      <w:pPr>
-        <w:pStyle w:val="template"/>
-        <w:jc w:val="both"/>
-      </w:pPr>
-    </w:p>
-    <w:p>
-      <w:pPr>
-        <w:pStyle w:val="template"/>
-        <w:jc w:val="both"/>
-      </w:pPr>
-    </w:p>
-    <w:p>
-      <w:pPr>
-        <w:pStyle w:val="template"/>
-        <w:jc w:val="both"/>
-      </w:pPr>
-    </w:p>
-    <w:p>
-      <w:pPr>
-        <w:pStyle w:val="template"/>
-        <w:jc w:val="both"/>
-      </w:pPr>
-    </w:p>
-    <w:p>
-      <w:pPr>
-        <w:pStyle w:val="template"/>
-        <w:jc w:val="both"/>
-      </w:pPr>
-    </w:p>
-    <w:p>
-      <w:pPr>
-        <w:pStyle w:val="template"/>
-        <w:jc w:val="both"/>
-      </w:pPr>
-    </w:p>
-    <w:p>
-      <w:pPr>
-        <w:pStyle w:val="template"/>
-        <w:jc w:val="both"/>
-      </w:pPr>
-    </w:p>
-    <w:p>
-      <w:pPr>
-        <w:pStyle w:val="template"/>
-        <w:jc w:val="both"/>
-      </w:pPr>
-    </w:p>
-    <w:p>
-      <w:pPr>
-        <w:pStyle w:val="template"/>
-        <w:jc w:val="both"/>
-      </w:pPr>
-    </w:p>
-    <w:p>
-      <w:pPr>
-        <w:pStyle w:val="template"/>
-        <w:jc w:val="both"/>
-      </w:pPr>
-    </w:p>
-    <w:p>
-      <w:pPr>
-        <w:pStyle w:val="template"/>
-        <w:jc w:val="both"/>
-      </w:pPr>
-    </w:p>
-    <w:p>
-      <w:pPr>
-        <w:pStyle w:val="template"/>
-        <w:jc w:val="both"/>
-      </w:pPr>
-      <w:r>
-        <w:t xml:space="preserve">TO DO: </w:t>
-      </w:r>
-      <w:r>
-        <w:rPr>
-          <w:lang w:eastAsia="zh-CN"/>
-        </w:rPr>
-        <w:t>Repeat same process as you did for D-1: Title, Diagram, Description, Traceability.</w:t>
-      </w:r>
-      <w:r>
-        <w:t>&gt;</w:t>
-      </w:r>
-    </w:p>
-    <w:p>
-      <w:pPr>
-        <w:pStyle w:val="template"/>
-        <w:jc w:val="both"/>
-      </w:pPr>
+    </w:p>
+    <w:p>
+      <w:pPr>
+        <w:pStyle w:val="template"/>
+        <w:jc w:val="both"/>
+      </w:pPr>
+    </w:p>
+    <w:p>
+      <w:pPr>
+        <w:pStyle w:val="template"/>
+        <w:jc w:val="both"/>
+      </w:pPr>
+    </w:p>
+    <w:p>
+      <w:pPr>
+        <w:pStyle w:val="template"/>
+        <w:jc w:val="both"/>
+      </w:pPr>
+    </w:p>
+    <w:p>
+      <w:pPr>
+        <w:pStyle w:val="template"/>
+        <w:jc w:val="both"/>
+      </w:pPr>
+    </w:p>
+    <w:p>
+      <w:pPr>
+        <w:pStyle w:val="template"/>
+        <w:jc w:val="both"/>
+      </w:pPr>
+    </w:p>
+    <w:p>
+      <w:pPr>
+        <w:pStyle w:val="template"/>
+        <w:jc w:val="both"/>
+      </w:pPr>
+    </w:p>
+    <w:p>
+      <w:pPr>
+        <w:pStyle w:val="template"/>
+        <w:jc w:val="both"/>
+      </w:pPr>
+    </w:p>
+    <w:p>
+      <w:pPr>
+        <w:pStyle w:val="template"/>
+        <w:jc w:val="both"/>
+      </w:pPr>
+    </w:p>
+    <w:p>
+      <w:pPr>
+        <w:pStyle w:val="template"/>
+        <w:jc w:val="both"/>
+      </w:pPr>
+    </w:p>
+    <w:p>
+      <w:pPr>
+        <w:pStyle w:val="template"/>
+        <w:jc w:val="both"/>
+      </w:pPr>
+    </w:p>
+    <w:p>
+      <w:pPr>
+        <w:pStyle w:val="template"/>
+        <w:jc w:val="both"/>
+      </w:pPr>
+    </w:p>
+    <w:p>
+      <w:pPr>
+        <w:pStyle w:val="template"/>
+        <w:jc w:val="both"/>
+      </w:pPr>
+    </w:p>
+    <w:p>
+      <w:pPr>
+        <w:pStyle w:val="template"/>
+        <w:jc w:val="both"/>
+      </w:pPr>
+    </w:p>
+    <w:p>
+      <w:pPr>
+        <w:pStyle w:val="template"/>
+        <w:jc w:val="both"/>
+      </w:pPr>
+    </w:p>
+    <w:p>
+      <w:pPr>
+        <w:pStyle w:val="template"/>
+        <w:jc w:val="both"/>
+      </w:pPr>
+    </w:p>
+    <w:p>
+      <w:pPr>
+        <w:pStyle w:val="template"/>
+        <w:jc w:val="both"/>
+      </w:pPr>
+    </w:p>
+    <w:p>
+      <w:pPr>
+        <w:pStyle w:val="template"/>
+        <w:jc w:val="both"/>
+      </w:pPr>
+    </w:p>
+    <w:p>
+      <w:pPr>
+        <w:pStyle w:val="template"/>
+        <w:jc w:val="both"/>
+      </w:pPr>
+    </w:p>
+    <w:p>
+      <w:pPr>
+        <w:pStyle w:val="template"/>
+        <w:jc w:val="both"/>
+      </w:pPr>
+    </w:p>
+    <w:p>
+      <w:pPr>
+        <w:pStyle w:val="template"/>
+        <w:jc w:val="both"/>
+        <w:rPr>
+          <w:i w:val="0"/>
+          <w:iCs w:val="0"/>
+        </w:rPr>
+      </w:pPr>
+      <w:r>
+        <w:rPr>
+          <w:i w:val="0"/>
+          <w:iCs w:val="0"/>
+        </w:rPr>
+        <w:t xml:space="preserve">The above diagram depicts the process for a user modifying an existing entry. </w:t>
+      </w:r>
+      <w:r>
+        <w:rPr>
+          <w:i w:val="0"/>
+          <w:iCs w:val="0"/>
+        </w:rPr>
+        <w:t>The general flow follows the same pattern as the other processes, but is more involved</w:t>
+      </w:r>
+      <w:r>
+        <w:rPr>
+          <w:i w:val="0"/>
+          <w:iCs w:val="0"/>
+        </w:rPr>
+        <w:t>, since the server must perform two permission verification checks.</w:t>
+      </w:r>
+      <w:r>
+        <w:rPr>
+          <w:i w:val="0"/>
+          <w:iCs w:val="0"/>
+        </w:rPr>
+        <w:t xml:space="preserve"> Before the editor interface is displayed to the user, the server must verify that the user has permission to view</w:t>
+      </w:r>
+      <w:r>
+        <w:rPr>
+          <w:i w:val="0"/>
+          <w:iCs w:val="0"/>
+        </w:rPr>
+        <w:t xml:space="preserve"> </w:t>
+      </w:r>
+      <w:r>
+        <w:rPr>
+          <w:i w:val="0"/>
+          <w:iCs w:val="0"/>
+        </w:rPr>
+        <w:t xml:space="preserve">the entry. Once the user submits their changes to the entry, the </w:t>
+      </w:r>
+      <w:r>
+        <w:rPr>
+          <w:i w:val="0"/>
+          <w:iCs w:val="0"/>
+        </w:rPr>
+        <w:t>server must verify that the user still has permission to edit the entry (in case the owner of the entry removed their permissions while they were making changes).</w:t>
+      </w:r>
     </w:p>
     <w:p>
       <w:pPr>
@@ -2476,6 +2961,7 @@
         <w:rPr>
           <w:noProof/>
         </w:rPr>
+        <w:lastRenderedPageBreak/>
         <w:drawing>
           <wp:anchor distT="0" distB="0" distL="114300" distR="114300" simplePos="0" relativeHeight="251660288" behindDoc="0" locked="0" layoutInCell="1" allowOverlap="1" wp14:anchorId="0EF2B847" wp14:editId="24E6F72F">
             <wp:simplePos x="0" y="0"/>
@@ -3977,6 +4463,118 @@
 <file path=word/numbering.xml><?xml version="1.0" encoding="utf-8"?>
 <w:numbering xmlns:wpc="http://schemas.microsoft.com/office/word/2010/wordprocessingCanvas" xmlns:cx="http://schemas.microsoft.com/office/drawing/2014/chartex" xmlns:cx1="http://schemas.microsoft.com/office/drawing/2015/9/8/chartex" xmlns:cx2="http://schemas.microsoft.com/office/drawing/2015/10/21/chartex" xmlns:cx3="http://schemas.microsoft.com/office/drawing/2016/5/9/chartex" xmlns:cx4="http://schemas.microsoft.com/office/drawing/2016/5/10/chartex" xmlns:cx5="http://schemas.microsoft.com/office/drawing/2016/5/11/chartex" xmlns:cx6="http://schemas.microsoft.com/office/drawing/2016/5/12/chartex" xmlns:cx7="http://schemas.microsoft.com/office/drawing/2016/5/13/chartex" xmlns:cx8="http://schemas.microsoft.com/office/drawing/2016/5/14/chartex" xmlns:mc="http://schemas.openxmlformats.org/markup-compatibility/2006" xmlns:aink="http://schemas.microsoft.com/office/drawing/2016/ink" xmlns:am3d="http://schemas.microsoft.com/office/drawing/2017/model3d" xmlns:o="urn:schemas-microsoft-com:office:office" xmlns:r="http://schemas.openxmlformats.org/officeDocument/2006/relationships" xmlns:m="http://schemas.openxmlformats.org/officeDocument/2006/math" xmlns:v="urn:schemas-microsoft-com:vml" xmlns:wp14="http://schemas.microsoft.com/office/word/2010/wordprocessingDrawing" xmlns:wp="http://schemas.openxmlformats.org/drawingml/2006/wordprocessingDrawing" xmlns:w10="urn:schemas-microsoft-com:office:word" xmlns:w="http://schemas.openxmlformats.org/wordprocessingml/2006/main" xmlns:w14="http://schemas.microsoft.com/office/word/2010/wordml" xmlns:w15="http://schemas.microsoft.com/office/word/2012/wordml" xmlns:w16cex="http://schemas.microsoft.com/office/word/2018/wordml/cex" xmlns:w16cid="http://schemas.microsoft.com/office/word/2016/wordml/cid" xmlns:w16="http://schemas.microsoft.com/office/word/2018/wordml" xmlns:w16se="http://schemas.microsoft.com/office/word/2015/wordml/symex" xmlns:wpg="http://schemas.microsoft.com/office/word/2010/wordprocessingGroup" xmlns:wpi="http://schemas.microsoft.com/office/word/2010/wordprocessingInk" xmlns:wne="http://schemas.microsoft.com/office/word/2006/wordml" xmlns:wps="http://schemas.microsoft.com/office/word/2010/wordprocessingShape" mc:Ignorable="w14 w15 w16se w16cid w16 w16cex wp14">
   <w:abstractNum w:abstractNumId="0" w15:restartNumberingAfterBreak="0">
+    <w:nsid w:val="02371895"/>
+    <w:multiLevelType w:val="hybridMultilevel"/>
+    <w:tmpl w:val="A9EAE374"/>
+    <w:lvl w:ilvl="0" w:tplc="62B08E54">
+      <w:numFmt w:val="bullet"/>
+      <w:lvlText w:val=""/>
+      <w:lvlJc w:val="left"/>
+      <w:pPr>
+        <w:ind w:left="720" w:hanging="360"/>
+      </w:pPr>
+      <w:rPr>
+        <w:rFonts w:ascii="Symbol" w:eastAsia="SimSun" w:hAnsi="Symbol" w:cs="Arial" w:hint="default"/>
+      </w:rPr>
+    </w:lvl>
+    <w:lvl w:ilvl="1" w:tplc="04090003" w:tentative="1">
+      <w:start w:val="1"/>
+      <w:numFmt w:val="bullet"/>
+      <w:lvlText w:val="o"/>
+      <w:lvlJc w:val="left"/>
+      <w:pPr>
+        <w:ind w:left="1440" w:hanging="360"/>
+      </w:pPr>
+      <w:rPr>
+        <w:rFonts w:ascii="Courier New" w:hAnsi="Courier New" w:hint="default"/>
+      </w:rPr>
+    </w:lvl>
+    <w:lvl w:ilvl="2" w:tplc="04090005" w:tentative="1">
+      <w:start w:val="1"/>
+      <w:numFmt w:val="bullet"/>
+      <w:lvlText w:val=""/>
+      <w:lvlJc w:val="left"/>
+      <w:pPr>
+        <w:ind w:left="2160" w:hanging="360"/>
+      </w:pPr>
+      <w:rPr>
+        <w:rFonts w:ascii="Wingdings" w:hAnsi="Wingdings" w:hint="default"/>
+      </w:rPr>
+    </w:lvl>
+    <w:lvl w:ilvl="3" w:tplc="04090001" w:tentative="1">
+      <w:start w:val="1"/>
+      <w:numFmt w:val="bullet"/>
+      <w:lvlText w:val=""/>
+      <w:lvlJc w:val="left"/>
+      <w:pPr>
+        <w:ind w:left="2880" w:hanging="360"/>
+      </w:pPr>
+      <w:rPr>
+        <w:rFonts w:ascii="Symbol" w:hAnsi="Symbol" w:hint="default"/>
+      </w:rPr>
+    </w:lvl>
+    <w:lvl w:ilvl="4" w:tplc="04090003" w:tentative="1">
+      <w:start w:val="1"/>
+      <w:numFmt w:val="bullet"/>
+      <w:lvlText w:val="o"/>
+      <w:lvlJc w:val="left"/>
+      <w:pPr>
+        <w:ind w:left="3600" w:hanging="360"/>
+      </w:pPr>
+      <w:rPr>
+        <w:rFonts w:ascii="Courier New" w:hAnsi="Courier New" w:hint="default"/>
+      </w:rPr>
+    </w:lvl>
+    <w:lvl w:ilvl="5" w:tplc="04090005" w:tentative="1">
+      <w:start w:val="1"/>
+      <w:numFmt w:val="bullet"/>
+      <w:lvlText w:val=""/>
+      <w:lvlJc w:val="left"/>
+      <w:pPr>
+        <w:ind w:left="4320" w:hanging="360"/>
+      </w:pPr>
+      <w:rPr>
+        <w:rFonts w:ascii="Wingdings" w:hAnsi="Wingdings" w:hint="default"/>
+      </w:rPr>
+    </w:lvl>
+    <w:lvl w:ilvl="6" w:tplc="04090001" w:tentative="1">
+      <w:start w:val="1"/>
+      <w:numFmt w:val="bullet"/>
+      <w:lvlText w:val=""/>
+      <w:lvlJc w:val="left"/>
+      <w:pPr>
+        <w:ind w:left="5040" w:hanging="360"/>
+      </w:pPr>
+      <w:rPr>
+        <w:rFonts w:ascii="Symbol" w:hAnsi="Symbol" w:hint="default"/>
+      </w:rPr>
+    </w:lvl>
+    <w:lvl w:ilvl="7" w:tplc="04090003" w:tentative="1">
+      <w:start w:val="1"/>
+      <w:numFmt w:val="bullet"/>
+      <w:lvlText w:val="o"/>
+      <w:lvlJc w:val="left"/>
+      <w:pPr>
+        <w:ind w:left="5760" w:hanging="360"/>
+      </w:pPr>
+      <w:rPr>
+        <w:rFonts w:ascii="Courier New" w:hAnsi="Courier New" w:hint="default"/>
+      </w:rPr>
+    </w:lvl>
+    <w:lvl w:ilvl="8" w:tplc="04090005" w:tentative="1">
+      <w:start w:val="1"/>
+      <w:numFmt w:val="bullet"/>
+      <w:lvlText w:val=""/>
+      <w:lvlJc w:val="left"/>
+      <w:pPr>
+        <w:ind w:left="6480" w:hanging="360"/>
+      </w:pPr>
+      <w:rPr>
+        <w:rFonts w:ascii="Wingdings" w:hAnsi="Wingdings" w:hint="default"/>
+      </w:rPr>
+    </w:lvl>
+  </w:abstractNum>
+  <w:abstractNum w:abstractNumId="1" w15:restartNumberingAfterBreak="0">
     <w:nsid w:val="06D2576B"/>
     <w:multiLevelType w:val="multilevel"/>
     <w:tmpl w:val="FD5448DE"/>
@@ -4109,7 +4707,7 @@
       </w:pPr>
     </w:lvl>
   </w:abstractNum>
-  <w:abstractNum w:abstractNumId="1" w15:restartNumberingAfterBreak="0">
+  <w:abstractNum w:abstractNumId="2" w15:restartNumberingAfterBreak="0">
     <w:nsid w:val="69AF2807"/>
     <w:multiLevelType w:val="multilevel"/>
     <w:tmpl w:val="7E5AD3F6"/>
@@ -4232,10 +4830,13 @@
     </w:lvl>
   </w:abstractNum>
   <w:num w:numId="1">
-    <w:abstractNumId w:val="0"/>
+    <w:abstractNumId w:val="1"/>
   </w:num>
   <w:num w:numId="2">
-    <w:abstractNumId w:val="1"/>
+    <w:abstractNumId w:val="2"/>
+  </w:num>
+  <w:num w:numId="3">
+    <w:abstractNumId w:val="0"/>
   </w:num>
 </w:numbering>
 </file>
@@ -4357,6 +4958,7 @@
     <w:lsdException w:name="HTML Sample" w:semiHidden="1" w:unhideWhenUsed="1"/>
     <w:lsdException w:name="HTML Typewriter" w:semiHidden="1" w:unhideWhenUsed="1"/>
     <w:lsdException w:name="HTML Variable" w:semiHidden="1" w:unhideWhenUsed="1"/>
+    <w:lsdException w:name="Normal Table" w:semiHidden="1" w:unhideWhenUsed="1"/>
     <w:lsdException w:name="annotation subject" w:semiHidden="1" w:unhideWhenUsed="1"/>
     <w:lsdException w:name="No List" w:semiHidden="1" w:unhideWhenUsed="1"/>
     <w:lsdException w:name="Outline List 1" w:semiHidden="1" w:unhideWhenUsed="1"/>
@@ -4403,8 +5005,10 @@
     <w:lsdException w:name="Table Subtle 2" w:semiHidden="1" w:unhideWhenUsed="1"/>
     <w:lsdException w:name="Table Web 1" w:semiHidden="1" w:unhideWhenUsed="1"/>
     <w:lsdException w:name="Table Web 2" w:semiHidden="1" w:unhideWhenUsed="1"/>
+    <w:lsdException w:name="Table Web 3" w:semiHidden="1" w:unhideWhenUsed="1"/>
     <w:lsdException w:name="Balloon Text" w:semiHidden="1" w:unhideWhenUsed="1"/>
     <w:lsdException w:name="Table Grid" w:uiPriority="59"/>
+    <w:lsdException w:name="Table Theme" w:semiHidden="1" w:unhideWhenUsed="1"/>
     <w:lsdException w:name="Placeholder Text" w:semiHidden="1"/>
     <w:lsdException w:name="No Spacing" w:uiPriority="1" w:qFormat="1"/>
     <w:lsdException w:name="Light Shading" w:uiPriority="60"/>

</xml_diff>

<commit_message>
Finished descriptions of diagrams
</commit_message>
<xml_diff>
--- a/CS 320 - Project SDD (MS2) v1.docx
+++ b/CS 320 - Project SDD (MS2) v1.docx
@@ -3031,41 +3031,148 @@
         <w:pStyle w:val="template"/>
         <w:jc w:val="both"/>
       </w:pPr>
-      <w:r>
-        <w:t>&lt;</w:t>
-      </w:r>
-      <w:r>
-        <w:rPr>
-          <w:color w:val="0000FF"/>
-        </w:rPr>
-        <w:t>Same as for D-1, repeat for as many diagrams as you have for this section. Remove if not needed.</w:t>
-      </w:r>
-    </w:p>
-    <w:p>
-      <w:pPr>
-        <w:pStyle w:val="template"/>
-        <w:jc w:val="both"/>
-        <w:rPr>
-          <w:color w:val="0000FF"/>
-        </w:rPr>
-      </w:pPr>
-    </w:p>
-    <w:p>
-      <w:pPr>
-        <w:pStyle w:val="template"/>
-        <w:jc w:val="both"/>
-      </w:pPr>
-      <w:r>
-        <w:t xml:space="preserve">TO DO: </w:t>
-      </w:r>
-      <w:r>
-        <w:rPr>
-          <w:lang w:eastAsia="zh-CN"/>
-        </w:rPr>
-        <w:t>Repeat same process as you did for D-1: Title, Diagram, Description, Traceability.</w:t>
-      </w:r>
-      <w:r>
-        <w:t>&gt;</w:t>
+    </w:p>
+    <w:p>
+      <w:pPr>
+        <w:pStyle w:val="template"/>
+        <w:jc w:val="both"/>
+      </w:pPr>
+    </w:p>
+    <w:p>
+      <w:pPr>
+        <w:pStyle w:val="template"/>
+        <w:jc w:val="both"/>
+      </w:pPr>
+    </w:p>
+    <w:p>
+      <w:pPr>
+        <w:pStyle w:val="template"/>
+        <w:jc w:val="both"/>
+      </w:pPr>
+    </w:p>
+    <w:p>
+      <w:pPr>
+        <w:pStyle w:val="template"/>
+        <w:jc w:val="both"/>
+      </w:pPr>
+    </w:p>
+    <w:p>
+      <w:pPr>
+        <w:pStyle w:val="template"/>
+        <w:jc w:val="both"/>
+      </w:pPr>
+    </w:p>
+    <w:p>
+      <w:pPr>
+        <w:pStyle w:val="template"/>
+        <w:jc w:val="both"/>
+      </w:pPr>
+    </w:p>
+    <w:p>
+      <w:pPr>
+        <w:pStyle w:val="template"/>
+        <w:jc w:val="both"/>
+      </w:pPr>
+    </w:p>
+    <w:p>
+      <w:pPr>
+        <w:pStyle w:val="template"/>
+        <w:jc w:val="both"/>
+      </w:pPr>
+    </w:p>
+    <w:p>
+      <w:pPr>
+        <w:pStyle w:val="template"/>
+        <w:jc w:val="both"/>
+      </w:pPr>
+    </w:p>
+    <w:p>
+      <w:pPr>
+        <w:pStyle w:val="template"/>
+        <w:jc w:val="both"/>
+      </w:pPr>
+    </w:p>
+    <w:p>
+      <w:pPr>
+        <w:pStyle w:val="template"/>
+        <w:jc w:val="both"/>
+      </w:pPr>
+    </w:p>
+    <w:p>
+      <w:pPr>
+        <w:pStyle w:val="template"/>
+        <w:jc w:val="both"/>
+      </w:pPr>
+    </w:p>
+    <w:p>
+      <w:pPr>
+        <w:pStyle w:val="template"/>
+        <w:jc w:val="both"/>
+      </w:pPr>
+    </w:p>
+    <w:p>
+      <w:pPr>
+        <w:pStyle w:val="template"/>
+        <w:jc w:val="both"/>
+      </w:pPr>
+    </w:p>
+    <w:p>
+      <w:pPr>
+        <w:pStyle w:val="template"/>
+        <w:jc w:val="both"/>
+      </w:pPr>
+    </w:p>
+    <w:p>
+      <w:pPr>
+        <w:pStyle w:val="template"/>
+        <w:jc w:val="both"/>
+      </w:pPr>
+    </w:p>
+    <w:p>
+      <w:pPr>
+        <w:pStyle w:val="template"/>
+        <w:jc w:val="both"/>
+      </w:pPr>
+    </w:p>
+    <w:p>
+      <w:pPr>
+        <w:pStyle w:val="template"/>
+        <w:jc w:val="both"/>
+      </w:pPr>
+    </w:p>
+    <w:p>
+      <w:pPr>
+        <w:pStyle w:val="template"/>
+        <w:jc w:val="both"/>
+      </w:pPr>
+    </w:p>
+    <w:p>
+      <w:pPr>
+        <w:pStyle w:val="template"/>
+        <w:jc w:val="both"/>
+      </w:pPr>
+    </w:p>
+    <w:p>
+      <w:pPr>
+        <w:pStyle w:val="template"/>
+        <w:jc w:val="both"/>
+      </w:pPr>
+    </w:p>
+    <w:p>
+      <w:pPr>
+        <w:pStyle w:val="template"/>
+        <w:jc w:val="both"/>
+        <w:rPr>
+          <w:i w:val="0"/>
+          <w:iCs w:val="0"/>
+        </w:rPr>
+      </w:pPr>
+      <w:r>
+        <w:rPr>
+          <w:i w:val="0"/>
+          <w:iCs w:val="0"/>
+        </w:rPr>
+        <w:t>The procedure for deleting an entry, depicted in the diagram above, follows a very similar process to that for creating an entry in diagram 2.1. When the client makes a request to delete an entry with a given ID, the server checks whether the client’s user is authorized to delete that entry. If they are authorized, the server deletes the entry and sends a confirmation message to the client and user. If they are not authorized, the server sends an error message to the client, which the client then displays to the user.</w:t>
       </w:r>
     </w:p>
     <w:p>
@@ -3085,17 +3192,6 @@
     </w:p>
     <w:p>
       <w:pPr>
-        <w:pStyle w:val="template"/>
-        <w:jc w:val="both"/>
-      </w:pPr>
-    </w:p>
-    <w:p>
-      <w:pPr>
-        <w:pStyle w:val="template"/>
-      </w:pPr>
-    </w:p>
-    <w:p>
-      <w:pPr>
         <w:pStyle w:val="Heading2"/>
         <w:numPr>
           <w:ilvl w:val="1"/>
@@ -3109,6 +3205,7 @@
         <w:rPr>
           <w:noProof/>
         </w:rPr>
+        <w:lastRenderedPageBreak/>
         <w:drawing>
           <wp:anchor distT="0" distB="0" distL="114300" distR="114300" simplePos="0" relativeHeight="251661312" behindDoc="0" locked="0" layoutInCell="1" allowOverlap="1" wp14:anchorId="4A10A6F4" wp14:editId="14F7ABF5">
             <wp:simplePos x="0" y="0"/>
@@ -3178,41 +3275,148 @@
         <w:pStyle w:val="template"/>
         <w:jc w:val="both"/>
       </w:pPr>
-      <w:r>
-        <w:t>&lt;</w:t>
-      </w:r>
-      <w:r>
-        <w:rPr>
-          <w:color w:val="0000FF"/>
-        </w:rPr>
-        <w:t>Same as for D-1, repeat for as many diagrams as you have for this section. Remove if not needed.</w:t>
-      </w:r>
-    </w:p>
-    <w:p>
-      <w:pPr>
-        <w:pStyle w:val="template"/>
-        <w:jc w:val="both"/>
-        <w:rPr>
-          <w:color w:val="0000FF"/>
-        </w:rPr>
-      </w:pPr>
-    </w:p>
-    <w:p>
-      <w:pPr>
-        <w:pStyle w:val="template"/>
-        <w:jc w:val="both"/>
-      </w:pPr>
-      <w:r>
-        <w:t xml:space="preserve">TO DO: </w:t>
-      </w:r>
-      <w:r>
-        <w:rPr>
-          <w:lang w:eastAsia="zh-CN"/>
-        </w:rPr>
-        <w:t>Repeat same process as you did for D-1: Title, Diagram, Description, Traceability.</w:t>
-      </w:r>
-      <w:r>
-        <w:t>&gt;</w:t>
+    </w:p>
+    <w:p>
+      <w:pPr>
+        <w:pStyle w:val="template"/>
+        <w:jc w:val="both"/>
+      </w:pPr>
+    </w:p>
+    <w:p>
+      <w:pPr>
+        <w:pStyle w:val="template"/>
+        <w:jc w:val="both"/>
+      </w:pPr>
+    </w:p>
+    <w:p>
+      <w:pPr>
+        <w:pStyle w:val="template"/>
+        <w:jc w:val="both"/>
+      </w:pPr>
+    </w:p>
+    <w:p>
+      <w:pPr>
+        <w:pStyle w:val="template"/>
+        <w:jc w:val="both"/>
+      </w:pPr>
+    </w:p>
+    <w:p>
+      <w:pPr>
+        <w:pStyle w:val="template"/>
+        <w:jc w:val="both"/>
+      </w:pPr>
+    </w:p>
+    <w:p>
+      <w:pPr>
+        <w:pStyle w:val="template"/>
+        <w:jc w:val="both"/>
+      </w:pPr>
+    </w:p>
+    <w:p>
+      <w:pPr>
+        <w:pStyle w:val="template"/>
+        <w:jc w:val="both"/>
+      </w:pPr>
+    </w:p>
+    <w:p>
+      <w:pPr>
+        <w:pStyle w:val="template"/>
+        <w:jc w:val="both"/>
+      </w:pPr>
+    </w:p>
+    <w:p>
+      <w:pPr>
+        <w:pStyle w:val="template"/>
+        <w:jc w:val="both"/>
+      </w:pPr>
+    </w:p>
+    <w:p>
+      <w:pPr>
+        <w:pStyle w:val="template"/>
+        <w:jc w:val="both"/>
+      </w:pPr>
+    </w:p>
+    <w:p>
+      <w:pPr>
+        <w:pStyle w:val="template"/>
+        <w:jc w:val="both"/>
+      </w:pPr>
+    </w:p>
+    <w:p>
+      <w:pPr>
+        <w:pStyle w:val="template"/>
+        <w:jc w:val="both"/>
+      </w:pPr>
+    </w:p>
+    <w:p>
+      <w:pPr>
+        <w:pStyle w:val="template"/>
+        <w:jc w:val="both"/>
+      </w:pPr>
+    </w:p>
+    <w:p>
+      <w:pPr>
+        <w:pStyle w:val="template"/>
+        <w:jc w:val="both"/>
+      </w:pPr>
+    </w:p>
+    <w:p>
+      <w:pPr>
+        <w:pStyle w:val="template"/>
+        <w:jc w:val="both"/>
+      </w:pPr>
+    </w:p>
+    <w:p>
+      <w:pPr>
+        <w:pStyle w:val="template"/>
+        <w:jc w:val="both"/>
+      </w:pPr>
+    </w:p>
+    <w:p>
+      <w:pPr>
+        <w:pStyle w:val="template"/>
+        <w:jc w:val="both"/>
+      </w:pPr>
+    </w:p>
+    <w:p>
+      <w:pPr>
+        <w:pStyle w:val="template"/>
+        <w:jc w:val="both"/>
+        <w:rPr>
+          <w:i w:val="0"/>
+          <w:iCs w:val="0"/>
+        </w:rPr>
+      </w:pPr>
+    </w:p>
+    <w:p>
+      <w:pPr>
+        <w:pStyle w:val="template"/>
+        <w:jc w:val="both"/>
+        <w:rPr>
+          <w:i w:val="0"/>
+          <w:iCs w:val="0"/>
+        </w:rPr>
+      </w:pPr>
+      <w:r>
+        <w:rPr>
+          <w:i w:val="0"/>
+          <w:iCs w:val="0"/>
+        </w:rPr>
+        <w:t>The procedure for viewing an entry follows that for creating entries</w:t>
+      </w:r>
+      <w:r>
+        <w:rPr>
+          <w:i w:val="0"/>
+          <w:iCs w:val="0"/>
+        </w:rPr>
+        <w:t xml:space="preserve"> (2.1)</w:t>
+      </w:r>
+      <w:r>
+        <w:rPr>
+          <w:i w:val="0"/>
+          <w:iCs w:val="0"/>
+        </w:rPr>
+        <w:t>. In this case, the server will check whether or not the requesting user has permission to view the requested entry before providing its contents to the client.</w:t>
       </w:r>
     </w:p>
     <w:p>
@@ -3316,46 +3520,162 @@
         <w:pStyle w:val="template"/>
         <w:jc w:val="both"/>
       </w:pPr>
-      <w:r>
-        <w:t>&lt;</w:t>
-      </w:r>
-      <w:r>
-        <w:rPr>
-          <w:color w:val="0000FF"/>
-        </w:rPr>
-        <w:t>Same as for D-1, repeat for as many diagrams as you have for this section. Remove if not needed.</w:t>
-      </w:r>
-    </w:p>
-    <w:p>
-      <w:pPr>
-        <w:pStyle w:val="template"/>
-        <w:jc w:val="both"/>
-        <w:rPr>
-          <w:color w:val="0000FF"/>
-        </w:rPr>
-      </w:pPr>
-    </w:p>
-    <w:p>
-      <w:pPr>
-        <w:pStyle w:val="template"/>
-        <w:jc w:val="both"/>
-      </w:pPr>
-      <w:r>
-        <w:t xml:space="preserve">TO DO: </w:t>
-      </w:r>
-      <w:r>
-        <w:rPr>
-          <w:lang w:eastAsia="zh-CN"/>
-        </w:rPr>
-        <w:t>Repeat same process as you did for D-1: Title, Diagram, Description, Traceability.</w:t>
-      </w:r>
-      <w:r>
-        <w:t>&gt;</w:t>
-      </w:r>
-    </w:p>
-    <w:p>
-      <w:pPr>
-        <w:pStyle w:val="template"/>
+    </w:p>
+    <w:p>
+      <w:pPr>
+        <w:pStyle w:val="template"/>
+        <w:jc w:val="both"/>
+      </w:pPr>
+    </w:p>
+    <w:p>
+      <w:pPr>
+        <w:pStyle w:val="template"/>
+        <w:jc w:val="both"/>
+      </w:pPr>
+    </w:p>
+    <w:p>
+      <w:pPr>
+        <w:pStyle w:val="template"/>
+        <w:jc w:val="both"/>
+      </w:pPr>
+    </w:p>
+    <w:p>
+      <w:pPr>
+        <w:pStyle w:val="template"/>
+        <w:jc w:val="both"/>
+      </w:pPr>
+    </w:p>
+    <w:p>
+      <w:pPr>
+        <w:pStyle w:val="template"/>
+        <w:jc w:val="both"/>
+      </w:pPr>
+    </w:p>
+    <w:p>
+      <w:pPr>
+        <w:pStyle w:val="template"/>
+        <w:jc w:val="both"/>
+      </w:pPr>
+    </w:p>
+    <w:p>
+      <w:pPr>
+        <w:pStyle w:val="template"/>
+        <w:jc w:val="both"/>
+      </w:pPr>
+    </w:p>
+    <w:p>
+      <w:pPr>
+        <w:pStyle w:val="template"/>
+        <w:jc w:val="both"/>
+      </w:pPr>
+    </w:p>
+    <w:p>
+      <w:pPr>
+        <w:pStyle w:val="template"/>
+        <w:jc w:val="both"/>
+      </w:pPr>
+    </w:p>
+    <w:p>
+      <w:pPr>
+        <w:pStyle w:val="template"/>
+        <w:jc w:val="both"/>
+      </w:pPr>
+    </w:p>
+    <w:p>
+      <w:pPr>
+        <w:pStyle w:val="template"/>
+        <w:jc w:val="both"/>
+      </w:pPr>
+    </w:p>
+    <w:p>
+      <w:pPr>
+        <w:pStyle w:val="template"/>
+        <w:jc w:val="both"/>
+      </w:pPr>
+    </w:p>
+    <w:p>
+      <w:pPr>
+        <w:pStyle w:val="template"/>
+        <w:jc w:val="both"/>
+      </w:pPr>
+    </w:p>
+    <w:p>
+      <w:pPr>
+        <w:pStyle w:val="template"/>
+        <w:jc w:val="both"/>
+      </w:pPr>
+    </w:p>
+    <w:p>
+      <w:pPr>
+        <w:pStyle w:val="template"/>
+        <w:jc w:val="both"/>
+      </w:pPr>
+    </w:p>
+    <w:p>
+      <w:pPr>
+        <w:pStyle w:val="template"/>
+        <w:jc w:val="both"/>
+      </w:pPr>
+    </w:p>
+    <w:p>
+      <w:pPr>
+        <w:pStyle w:val="template"/>
+        <w:jc w:val="both"/>
+      </w:pPr>
+    </w:p>
+    <w:p>
+      <w:pPr>
+        <w:pStyle w:val="template"/>
+        <w:jc w:val="both"/>
+      </w:pPr>
+    </w:p>
+    <w:p>
+      <w:pPr>
+        <w:pStyle w:val="template"/>
+        <w:jc w:val="both"/>
+      </w:pPr>
+    </w:p>
+    <w:p>
+      <w:pPr>
+        <w:pStyle w:val="template"/>
+        <w:jc w:val="both"/>
+      </w:pPr>
+    </w:p>
+    <w:p>
+      <w:pPr>
+        <w:pStyle w:val="template"/>
+      </w:pPr>
+    </w:p>
+    <w:p>
+      <w:pPr>
+        <w:pStyle w:val="template"/>
+        <w:rPr>
+          <w:i w:val="0"/>
+          <w:iCs w:val="0"/>
+        </w:rPr>
+      </w:pPr>
+      <w:r>
+        <w:rPr>
+          <w:i w:val="0"/>
+          <w:iCs w:val="0"/>
+        </w:rPr>
+        <w:t xml:space="preserve">The procedure for viewing a list of entries again closely resembles that for creating entries (2.1). </w:t>
+      </w:r>
+      <w:r>
+        <w:rPr>
+          <w:i w:val="0"/>
+          <w:iCs w:val="0"/>
+        </w:rPr>
+        <w:t>If users must have permission to view their entries, the server must first confirm that the given user has this permission before retrieving the information. Once it has confirmed that the given user may view their entries, it must request a list of the entries from the database, then send that list to the client so that the user can view it. If the user does not have this permission, it must send an error message for the client to display instead.</w:t>
+      </w:r>
+    </w:p>
+    <w:p>
+      <w:pPr>
+        <w:pStyle w:val="template"/>
+        <w:rPr>
+          <w:i w:val="0"/>
+          <w:iCs w:val="0"/>
+        </w:rPr>
       </w:pPr>
     </w:p>
     <w:p>

</xml_diff>

<commit_message>
Milestone 2 (somewhat) complete
</commit_message>
<xml_diff>
--- a/CS 320 - Project SDD (MS2) v1.docx
+++ b/CS 320 - Project SDD (MS2) v1.docx
@@ -556,7 +556,19 @@
               <w:rPr>
                 <w:sz w:val="22"/>
               </w:rPr>
-              <w:t>20 November 2020</w:t>
+              <w:t>2</w:t>
+            </w:r>
+            <w:r>
+              <w:rPr>
+                <w:sz w:val="22"/>
+              </w:rPr>
+              <w:t>1</w:t>
+            </w:r>
+            <w:r>
+              <w:rPr>
+                <w:sz w:val="22"/>
+              </w:rPr>
+              <w:t xml:space="preserve"> November 2020</w:t>
             </w:r>
           </w:p>
         </w:tc>
@@ -1179,7 +1191,7 @@
               <w:rPr>
                 <w:noProof/>
               </w:rPr>
-              <w:t>3</w:t>
+              <w:t>2</w:t>
             </w:r>
             <w:r>
               <w:rPr>
@@ -1266,7 +1278,7 @@
               <w:rPr>
                 <w:noProof/>
               </w:rPr>
-              <w:t>3</w:t>
+              <w:t>2</w:t>
             </w:r>
             <w:r>
               <w:rPr>
@@ -1353,7 +1365,7 @@
               <w:rPr>
                 <w:noProof/>
               </w:rPr>
-              <w:t>4</w:t>
+              <w:t>3</w:t>
             </w:r>
             <w:r>
               <w:rPr>
@@ -1440,7 +1452,7 @@
               <w:rPr>
                 <w:noProof/>
               </w:rPr>
-              <w:t>5</w:t>
+              <w:t>4</w:t>
             </w:r>
             <w:r>
               <w:rPr>
@@ -1527,7 +1539,7 @@
               <w:rPr>
                 <w:noProof/>
               </w:rPr>
-              <w:t>6</w:t>
+              <w:t>5</w:t>
             </w:r>
             <w:r>
               <w:rPr>
@@ -1614,7 +1626,7 @@
               <w:rPr>
                 <w:noProof/>
               </w:rPr>
-              <w:t>7</w:t>
+              <w:t>6</w:t>
             </w:r>
             <w:r>
               <w:rPr>
@@ -1705,7 +1717,7 @@
               <w:rPr>
                 <w:noProof/>
               </w:rPr>
-              <w:t>8</w:t>
+              <w:t>7</w:t>
             </w:r>
             <w:r>
               <w:rPr>
@@ -1792,7 +1804,7 @@
               <w:rPr>
                 <w:noProof/>
               </w:rPr>
-              <w:t>8</w:t>
+              <w:t>7</w:t>
             </w:r>
             <w:r>
               <w:rPr>
@@ -1883,7 +1895,7 @@
               <w:rPr>
                 <w:noProof/>
               </w:rPr>
-              <w:t>9</w:t>
+              <w:t>8</w:t>
             </w:r>
             <w:r>
               <w:rPr>
@@ -2752,28 +2764,33 @@
           <w:color w:val="808080" w:themeColor="background1" w:themeShade="80"/>
         </w:rPr>
       </w:pPr>
-      <w:r>
+    </w:p>
+    <w:p>
+      <w:pPr>
+        <w:pStyle w:val="template"/>
+        <w:jc w:val="both"/>
         <w:rPr>
           <w:color w:val="808080" w:themeColor="background1" w:themeShade="80"/>
         </w:rPr>
-        <w:t xml:space="preserve">&lt;Provide a title, the activity diagram, and a description of </w:t>
-      </w:r>
-      <w:proofErr w:type="spellStart"/>
-      <w:proofErr w:type="gramStart"/>
-      <w:r>
+      </w:pPr>
+    </w:p>
+    <w:p>
+      <w:pPr>
+        <w:pStyle w:val="template"/>
+        <w:jc w:val="both"/>
         <w:rPr>
           <w:color w:val="808080" w:themeColor="background1" w:themeShade="80"/>
         </w:rPr>
-        <w:t>it’s</w:t>
-      </w:r>
-      <w:proofErr w:type="spellEnd"/>
-      <w:proofErr w:type="gramEnd"/>
-      <w:r>
+      </w:pPr>
+    </w:p>
+    <w:p>
+      <w:pPr>
+        <w:pStyle w:val="template"/>
+        <w:jc w:val="both"/>
         <w:rPr>
           <w:color w:val="808080" w:themeColor="background1" w:themeShade="80"/>
         </w:rPr>
-        <w:t xml:space="preserve"> contents. </w:t>
-      </w:r>
+      </w:pPr>
     </w:p>
     <w:p>
       <w:pPr>
@@ -2783,33 +2800,6 @@
           <w:color w:val="808080" w:themeColor="background1" w:themeShade="80"/>
         </w:rPr>
       </w:pPr>
-    </w:p>
-    <w:p>
-      <w:pPr>
-        <w:pStyle w:val="template"/>
-        <w:jc w:val="both"/>
-        <w:rPr>
-          <w:color w:val="808080" w:themeColor="background1" w:themeShade="80"/>
-        </w:rPr>
-      </w:pPr>
-      <w:r>
-        <w:rPr>
-          <w:color w:val="808080" w:themeColor="background1" w:themeShade="80"/>
-        </w:rPr>
-        <w:t xml:space="preserve">TO DO: Provide an activity diagram, including which use case it deals with, and give a short description of </w:t>
-      </w:r>
-      <w:r>
-        <w:rPr>
-          <w:color w:val="808080" w:themeColor="background1" w:themeShade="80"/>
-        </w:rPr>
-        <w:t>its</w:t>
-      </w:r>
-      <w:r>
-        <w:rPr>
-          <w:color w:val="808080" w:themeColor="background1" w:themeShade="80"/>
-        </w:rPr>
-        <w:t xml:space="preserve"> contents. What is happening, what the user is doing, what the start and end state/goals are. Give the diagram an appropriate title instead of “D-1”&gt;</w:t>
-      </w:r>
     </w:p>
     <w:p>
       <w:pPr>

</xml_diff>